<commit_message>
minimale veränderungen am Lab-Report
</commit_message>
<xml_diff>
--- a/Lab_3.docx
+++ b/Lab_3.docx
@@ -49,6 +49,7 @@
         </w:rPr>
         <w:t xml:space="preserve"> – </w:t>
       </w:r>
+      <w:proofErr w:type="spellStart"/>
       <w:r>
         <w:rPr>
           <w:rFonts w:ascii="Verdana" w:eastAsia="Times New Roman" w:hAnsi="Verdana" w:cs="Times New Roman"/>
@@ -61,6 +62,7 @@
         </w:rPr>
         <w:t>Chatterbox</w:t>
       </w:r>
+      <w:proofErr w:type="spellEnd"/>
     </w:p>
     <w:p>
       <w:pPr>
@@ -250,8 +252,36 @@
           <w:color w:val="000000"/>
           <w:lang w:eastAsia="de-DE"/>
         </w:rPr>
-        <w:t>Informatik 2 by Cay Horstmann, Eva Schütze &amp; Jonas Fichtmüller</w:t>
-      </w:r>
+        <w:t xml:space="preserve">Informatik 2 </w:t>
+      </w:r>
+      <w:proofErr w:type="spellStart"/>
+      <w:r>
+        <w:rPr>
+          <w:rFonts w:ascii="Verdana" w:eastAsia="Times New Roman" w:hAnsi="Verdana" w:cs="Arial"/>
+          <w:color w:val="000000"/>
+          <w:lang w:eastAsia="de-DE"/>
+        </w:rPr>
+        <w:t>by</w:t>
+      </w:r>
+      <w:proofErr w:type="spellEnd"/>
+      <w:r>
+        <w:rPr>
+          <w:rFonts w:ascii="Verdana" w:eastAsia="Times New Roman" w:hAnsi="Verdana" w:cs="Arial"/>
+          <w:color w:val="000000"/>
+          <w:lang w:eastAsia="de-DE"/>
+        </w:rPr>
+        <w:t xml:space="preserve"> Cay Horstmann, Eva Schütze &amp; Jonas </w:t>
+      </w:r>
+      <w:proofErr w:type="spellStart"/>
+      <w:r>
+        <w:rPr>
+          <w:rFonts w:ascii="Verdana" w:eastAsia="Times New Roman" w:hAnsi="Verdana" w:cs="Arial"/>
+          <w:color w:val="000000"/>
+          <w:lang w:eastAsia="de-DE"/>
+        </w:rPr>
+        <w:t>Fichtmüller</w:t>
+      </w:r>
+      <w:proofErr w:type="spellEnd"/>
     </w:p>
     <w:p>
       <w:pPr>
@@ -368,7 +398,21 @@
         <w:rPr>
           <w:rFonts w:ascii="Verdana" w:hAnsi="Verdana"/>
         </w:rPr>
-        <w:t xml:space="preserve"> erstellt. Das Design wurde von Lab-Reports des letzten Semesters inspiriert. Die Aufgaben wurden von Prof. Dr. Weber-Wulff erstellt und durch Jonas Fichtmüller erklärt und zur Verfügung gestellt.</w:t>
+        <w:t xml:space="preserve"> erstellt. Das Design wurde von Lab-Reports des letzten Semesters inspiriert. Die Aufgaben wurden von Prof. Dr. Weber-Wulff erstellt und durch Jonas </w:t>
+      </w:r>
+      <w:proofErr w:type="spellStart"/>
+      <w:r>
+        <w:rPr>
+          <w:rFonts w:ascii="Verdana" w:hAnsi="Verdana"/>
+        </w:rPr>
+        <w:t>Fichtmüller</w:t>
+      </w:r>
+      <w:proofErr w:type="spellEnd"/>
+      <w:r>
+        <w:rPr>
+          <w:rFonts w:ascii="Verdana" w:hAnsi="Verdana"/>
+        </w:rPr>
+        <w:t xml:space="preserve"> erklärt und zur Verfügung gestellt.</w:t>
       </w:r>
     </w:p>
     <w:p>
@@ -483,7 +527,23 @@
           <w:rFonts w:ascii="Verdana" w:hAnsi="Verdana"/>
           <w:lang w:val="en-GB"/>
         </w:rPr>
-        <w:t>1) Start your chatterbox by writing a method that listens on a port. This is your chatterbox server. (127.0.0.1 is the ip for the local host)</w:t>
+        <w:t xml:space="preserve">1) Start your chatterbox by writing a method that listens on a port. This is your chatterbox server. (127.0.0.1 is the </w:t>
+      </w:r>
+      <w:proofErr w:type="spellStart"/>
+      <w:r>
+        <w:rPr>
+          <w:rFonts w:ascii="Verdana" w:hAnsi="Verdana"/>
+          <w:lang w:val="en-GB"/>
+        </w:rPr>
+        <w:t>ip</w:t>
+      </w:r>
+      <w:proofErr w:type="spellEnd"/>
+      <w:r>
+        <w:rPr>
+          <w:rFonts w:ascii="Verdana" w:hAnsi="Verdana"/>
+          <w:lang w:val="en-GB"/>
+        </w:rPr>
+        <w:t xml:space="preserve"> for the local host)</w:t>
       </w:r>
     </w:p>
     <w:p>
@@ -543,7 +603,23 @@
           <w:rFonts w:ascii="Verdana" w:hAnsi="Verdana"/>
           <w:lang w:val="en-GB"/>
         </w:rPr>
-        <w:t>&lt;ipOfMyLaptop&gt; (will be given during the lab) and start chatting with me and your colleagues.</w:t>
+        <w:t>&lt;</w:t>
+      </w:r>
+      <w:proofErr w:type="spellStart"/>
+      <w:r>
+        <w:rPr>
+          <w:rFonts w:ascii="Verdana" w:hAnsi="Verdana"/>
+          <w:lang w:val="en-GB"/>
+        </w:rPr>
+        <w:t>ipOfMyLaptop</w:t>
+      </w:r>
+      <w:proofErr w:type="spellEnd"/>
+      <w:r>
+        <w:rPr>
+          <w:rFonts w:ascii="Verdana" w:hAnsi="Verdana"/>
+          <w:lang w:val="en-GB"/>
+        </w:rPr>
+        <w:t>&gt; (will be given during the lab) and start chatting with me and your colleagues.</w:t>
       </w:r>
       <w:r>
         <w:rPr>
@@ -680,7 +756,35 @@
         <w:rPr>
           <w:rFonts w:ascii="Verdana" w:hAnsi="Verdana"/>
         </w:rPr>
-        <w:t>Zuerst haben wir der Chatterbox den Port 8051 zugewiesen und die Methode startServer ausgeführt:</w:t>
+        <w:t xml:space="preserve">Zuerst haben wir der </w:t>
+      </w:r>
+      <w:proofErr w:type="spellStart"/>
+      <w:r>
+        <w:rPr>
+          <w:rFonts w:ascii="Verdana" w:hAnsi="Verdana"/>
+        </w:rPr>
+        <w:t>Chatterbox</w:t>
+      </w:r>
+      <w:proofErr w:type="spellEnd"/>
+      <w:r>
+        <w:rPr>
+          <w:rFonts w:ascii="Verdana" w:hAnsi="Verdana"/>
+        </w:rPr>
+        <w:t xml:space="preserve"> den Port 8051 zugewiesen und die Methode </w:t>
+      </w:r>
+      <w:proofErr w:type="spellStart"/>
+      <w:r>
+        <w:rPr>
+          <w:rFonts w:ascii="Verdana" w:hAnsi="Verdana"/>
+        </w:rPr>
+        <w:t>startServer</w:t>
+      </w:r>
+      <w:proofErr w:type="spellEnd"/>
+      <w:r>
+        <w:rPr>
+          <w:rFonts w:ascii="Verdana" w:hAnsi="Verdana"/>
+        </w:rPr>
+        <w:t xml:space="preserve"> ausgeführt:</w:t>
       </w:r>
     </w:p>
     <w:p>
@@ -736,7 +840,39 @@
           <w:lang w:val="en-GB"/>
         </w:rPr>
         <w:br/>
-        <w:t>(screensot 1.1: main() Methode in Chatterbox)</w:t>
+        <w:t>(</w:t>
+      </w:r>
+      <w:proofErr w:type="spellStart"/>
+      <w:r>
+        <w:rPr>
+          <w:rFonts w:ascii="Verdana" w:hAnsi="Verdana"/>
+          <w:lang w:val="en-GB"/>
+        </w:rPr>
+        <w:t>screensot</w:t>
+      </w:r>
+      <w:proofErr w:type="spellEnd"/>
+      <w:r>
+        <w:rPr>
+          <w:rFonts w:ascii="Verdana" w:hAnsi="Verdana"/>
+          <w:lang w:val="en-GB"/>
+        </w:rPr>
+        <w:t xml:space="preserve"> 1.1: main() </w:t>
+      </w:r>
+      <w:proofErr w:type="spellStart"/>
+      <w:r>
+        <w:rPr>
+          <w:rFonts w:ascii="Verdana" w:hAnsi="Verdana"/>
+          <w:lang w:val="en-GB"/>
+        </w:rPr>
+        <w:t>Methode</w:t>
+      </w:r>
+      <w:proofErr w:type="spellEnd"/>
+      <w:r>
+        <w:rPr>
+          <w:rFonts w:ascii="Verdana" w:hAnsi="Verdana"/>
+          <w:lang w:val="en-GB"/>
+        </w:rPr>
+        <w:t xml:space="preserve"> in Chatterbox)</w:t>
       </w:r>
     </w:p>
     <w:p>
@@ -792,20 +928,80 @@
           <w:lang w:val="en-GB"/>
         </w:rPr>
         <w:br/>
-        <w:t>(screenshot 1.2: Methode startServer() in Chatterbox)</w:t>
-      </w:r>
-    </w:p>
-    <w:p>
-      <w:pPr>
-        <w:rPr>
-          <w:rFonts w:ascii="Verdana" w:hAnsi="Verdana"/>
-        </w:rPr>
-      </w:pPr>
-      <w:r>
-        <w:rPr>
-          <w:rFonts w:ascii="Verdana" w:hAnsi="Verdana"/>
-        </w:rPr>
-        <w:t xml:space="preserve">Zum einen wird ein neuer ServerSocket geöffnet an unserem Port (8051). Wenn dieser ServerSocket akzeptiert wird, werden auch die Streams initialisiert. </w:t>
+        <w:t xml:space="preserve">(screenshot 1.2: </w:t>
+      </w:r>
+      <w:proofErr w:type="spellStart"/>
+      <w:r>
+        <w:rPr>
+          <w:rFonts w:ascii="Verdana" w:hAnsi="Verdana"/>
+          <w:lang w:val="en-GB"/>
+        </w:rPr>
+        <w:t>Methode</w:t>
+      </w:r>
+      <w:proofErr w:type="spellEnd"/>
+      <w:r>
+        <w:rPr>
+          <w:rFonts w:ascii="Verdana" w:hAnsi="Verdana"/>
+          <w:lang w:val="en-GB"/>
+        </w:rPr>
+        <w:t xml:space="preserve"> </w:t>
+      </w:r>
+      <w:proofErr w:type="spellStart"/>
+      <w:r>
+        <w:rPr>
+          <w:rFonts w:ascii="Verdana" w:hAnsi="Verdana"/>
+          <w:lang w:val="en-GB"/>
+        </w:rPr>
+        <w:t>startServer</w:t>
+      </w:r>
+      <w:proofErr w:type="spellEnd"/>
+      <w:r>
+        <w:rPr>
+          <w:rFonts w:ascii="Verdana" w:hAnsi="Verdana"/>
+          <w:lang w:val="en-GB"/>
+        </w:rPr>
+        <w:t>() in Chatterbox)</w:t>
+      </w:r>
+    </w:p>
+    <w:p>
+      <w:pPr>
+        <w:rPr>
+          <w:rFonts w:ascii="Verdana" w:hAnsi="Verdana"/>
+        </w:rPr>
+      </w:pPr>
+      <w:r>
+        <w:rPr>
+          <w:rFonts w:ascii="Verdana" w:hAnsi="Verdana"/>
+        </w:rPr>
+        <w:t xml:space="preserve">Zum einen wird ein neuer </w:t>
+      </w:r>
+      <w:proofErr w:type="spellStart"/>
+      <w:r>
+        <w:rPr>
+          <w:rFonts w:ascii="Verdana" w:hAnsi="Verdana"/>
+        </w:rPr>
+        <w:t>ServerSocket</w:t>
+      </w:r>
+      <w:proofErr w:type="spellEnd"/>
+      <w:r>
+        <w:rPr>
+          <w:rFonts w:ascii="Verdana" w:hAnsi="Verdana"/>
+        </w:rPr>
+        <w:t xml:space="preserve"> geöffnet an unserem Port (8051). Wenn dieser </w:t>
+      </w:r>
+      <w:proofErr w:type="spellStart"/>
+      <w:r>
+        <w:rPr>
+          <w:rFonts w:ascii="Verdana" w:hAnsi="Verdana"/>
+        </w:rPr>
+        <w:t>ServerSocket</w:t>
+      </w:r>
+      <w:proofErr w:type="spellEnd"/>
+      <w:r>
+        <w:rPr>
+          <w:rFonts w:ascii="Verdana" w:hAnsi="Verdana"/>
+        </w:rPr>
+        <w:t xml:space="preserve"> akzeptiert wird, werden auch die Streams initialisiert. </w:t>
       </w:r>
     </w:p>
     <w:p>
@@ -863,7 +1059,35 @@
         <w:rPr>
           <w:rFonts w:ascii="Verdana" w:hAnsi="Verdana"/>
         </w:rPr>
-        <w:t>Als erstes erstellen wir einen neunen Client mit der IP vom local host (127.0.0.1) und einem Port (in diesem Besipiel: 8050).</w:t>
+        <w:t xml:space="preserve">Als erstes erstellen wir einen neunen Client mit der IP vom </w:t>
+      </w:r>
+      <w:proofErr w:type="spellStart"/>
+      <w:r>
+        <w:rPr>
+          <w:rFonts w:ascii="Verdana" w:hAnsi="Verdana"/>
+        </w:rPr>
+        <w:t>local</w:t>
+      </w:r>
+      <w:proofErr w:type="spellEnd"/>
+      <w:r>
+        <w:rPr>
+          <w:rFonts w:ascii="Verdana" w:hAnsi="Verdana"/>
+        </w:rPr>
+        <w:t xml:space="preserve"> host (127.0.0.1) und einem Port (in diesem </w:t>
+      </w:r>
+      <w:proofErr w:type="spellStart"/>
+      <w:r>
+        <w:rPr>
+          <w:rFonts w:ascii="Verdana" w:hAnsi="Verdana"/>
+        </w:rPr>
+        <w:t>Besipiel</w:t>
+      </w:r>
+      <w:proofErr w:type="spellEnd"/>
+      <w:r>
+        <w:rPr>
+          <w:rFonts w:ascii="Verdana" w:hAnsi="Verdana"/>
+        </w:rPr>
+        <w:t>: 8050).</w:t>
       </w:r>
     </w:p>
     <w:p>
@@ -934,7 +1158,23 @@
           <w:rFonts w:ascii="Verdana" w:hAnsi="Verdana"/>
           <w:lang w:val="en-GB"/>
         </w:rPr>
-        <w:t xml:space="preserve"> methode in Client)</w:t>
+        <w:t xml:space="preserve"> </w:t>
+      </w:r>
+      <w:proofErr w:type="spellStart"/>
+      <w:r>
+        <w:rPr>
+          <w:rFonts w:ascii="Verdana" w:hAnsi="Verdana"/>
+          <w:lang w:val="en-GB"/>
+        </w:rPr>
+        <w:t>methode</w:t>
+      </w:r>
+      <w:proofErr w:type="spellEnd"/>
+      <w:r>
+        <w:rPr>
+          <w:rFonts w:ascii="Verdana" w:hAnsi="Verdana"/>
+          <w:lang w:val="en-GB"/>
+        </w:rPr>
+        <w:t xml:space="preserve"> in Client)</w:t>
       </w:r>
     </w:p>
     <w:p>
@@ -1003,20 +1243,66 @@
           <w:lang w:val="en-GB"/>
         </w:rPr>
         <w:br/>
-        <w:t>(screenshot 1.2: Methode startClient() in Client)</w:t>
-      </w:r>
-    </w:p>
-    <w:p>
-      <w:pPr>
-        <w:rPr>
-          <w:rFonts w:ascii="Verdana" w:hAnsi="Verdana"/>
-        </w:rPr>
-      </w:pPr>
-      <w:r>
-        <w:rPr>
-          <w:rFonts w:ascii="Verdana" w:hAnsi="Verdana"/>
-        </w:rPr>
-        <w:t>Wenn der Client gestartet wird, wird auch einmalig der PrintWriter initialisiert</w:t>
+        <w:t xml:space="preserve">(screenshot 1.2: </w:t>
+      </w:r>
+      <w:proofErr w:type="spellStart"/>
+      <w:r>
+        <w:rPr>
+          <w:rFonts w:ascii="Verdana" w:hAnsi="Verdana"/>
+          <w:lang w:val="en-GB"/>
+        </w:rPr>
+        <w:t>Methode</w:t>
+      </w:r>
+      <w:proofErr w:type="spellEnd"/>
+      <w:r>
+        <w:rPr>
+          <w:rFonts w:ascii="Verdana" w:hAnsi="Verdana"/>
+          <w:lang w:val="en-GB"/>
+        </w:rPr>
+        <w:t xml:space="preserve"> </w:t>
+      </w:r>
+      <w:proofErr w:type="spellStart"/>
+      <w:r>
+        <w:rPr>
+          <w:rFonts w:ascii="Verdana" w:hAnsi="Verdana"/>
+          <w:lang w:val="en-GB"/>
+        </w:rPr>
+        <w:t>startClient</w:t>
+      </w:r>
+      <w:proofErr w:type="spellEnd"/>
+      <w:r>
+        <w:rPr>
+          <w:rFonts w:ascii="Verdana" w:hAnsi="Verdana"/>
+          <w:lang w:val="en-GB"/>
+        </w:rPr>
+        <w:t>() in Client)</w:t>
+      </w:r>
+    </w:p>
+    <w:p>
+      <w:pPr>
+        <w:rPr>
+          <w:rFonts w:ascii="Verdana" w:hAnsi="Verdana"/>
+        </w:rPr>
+      </w:pPr>
+      <w:r>
+        <w:rPr>
+          <w:rFonts w:ascii="Verdana" w:hAnsi="Verdana"/>
+        </w:rPr>
+        <w:t xml:space="preserve">Wenn der Client gestartet wird, wird auch einmalig der </w:t>
+      </w:r>
+      <w:proofErr w:type="spellStart"/>
+      <w:r>
+        <w:rPr>
+          <w:rFonts w:ascii="Verdana" w:hAnsi="Verdana"/>
+        </w:rPr>
+        <w:t>PrintWriter</w:t>
+      </w:r>
+      <w:proofErr w:type="spellEnd"/>
+      <w:r>
+        <w:rPr>
+          <w:rFonts w:ascii="Verdana" w:hAnsi="Verdana"/>
+        </w:rPr>
+        <w:t xml:space="preserve"> initialisiert</w:t>
       </w:r>
       <w:r>
         <w:rPr>
@@ -1078,7 +1364,39 @@
           <w:lang w:val="en-GB"/>
         </w:rPr>
         <w:br/>
-        <w:t>(screenshot 2.3: Methode setupPrintWriter() in Client)</w:t>
+        <w:t xml:space="preserve">(screenshot 2.3: </w:t>
+      </w:r>
+      <w:proofErr w:type="spellStart"/>
+      <w:r>
+        <w:rPr>
+          <w:rFonts w:ascii="Verdana" w:hAnsi="Verdana"/>
+          <w:lang w:val="en-GB"/>
+        </w:rPr>
+        <w:t>Methode</w:t>
+      </w:r>
+      <w:proofErr w:type="spellEnd"/>
+      <w:r>
+        <w:rPr>
+          <w:rFonts w:ascii="Verdana" w:hAnsi="Verdana"/>
+          <w:lang w:val="en-GB"/>
+        </w:rPr>
+        <w:t xml:space="preserve"> </w:t>
+      </w:r>
+      <w:proofErr w:type="spellStart"/>
+      <w:r>
+        <w:rPr>
+          <w:rFonts w:ascii="Verdana" w:hAnsi="Verdana"/>
+          <w:lang w:val="en-GB"/>
+        </w:rPr>
+        <w:t>setupPrintWriter</w:t>
+      </w:r>
+      <w:proofErr w:type="spellEnd"/>
+      <w:r>
+        <w:rPr>
+          <w:rFonts w:ascii="Verdana" w:hAnsi="Verdana"/>
+          <w:lang w:val="en-GB"/>
+        </w:rPr>
+        <w:t>() in Client)</w:t>
       </w:r>
     </w:p>
     <w:p>
@@ -1147,7 +1465,23 @@
           <w:lang w:val="en-GB"/>
         </w:rPr>
         <w:br/>
-        <w:t>(screenshot 2.4: erweiterter Screenshot von main</w:t>
+        <w:t xml:space="preserve">(screenshot 2.4: </w:t>
+      </w:r>
+      <w:proofErr w:type="spellStart"/>
+      <w:r>
+        <w:rPr>
+          <w:rFonts w:ascii="Verdana" w:hAnsi="Verdana"/>
+          <w:lang w:val="en-GB"/>
+        </w:rPr>
+        <w:t>erweiterter</w:t>
+      </w:r>
+      <w:proofErr w:type="spellEnd"/>
+      <w:r>
+        <w:rPr>
+          <w:rFonts w:ascii="Verdana" w:hAnsi="Verdana"/>
+          <w:lang w:val="en-GB"/>
+        </w:rPr>
+        <w:t xml:space="preserve"> Screenshot von main</w:t>
       </w:r>
       <w:r>
         <w:rPr>
@@ -1161,20 +1495,78 @@
           <w:rFonts w:ascii="Verdana" w:hAnsi="Verdana"/>
           <w:lang w:val="en-GB"/>
         </w:rPr>
-        <w:t xml:space="preserve"> Methode in Client)</w:t>
-      </w:r>
-    </w:p>
-    <w:p>
-      <w:pPr>
-        <w:rPr>
-          <w:rFonts w:ascii="Verdana" w:hAnsi="Verdana"/>
-        </w:rPr>
-      </w:pPr>
-      <w:r>
-        <w:rPr>
-          <w:rFonts w:ascii="Verdana" w:hAnsi="Verdana"/>
-        </w:rPr>
-        <w:t>Dadurch wird mithilfe des PrintWirters die Nachricht in der Methode writeMessage geschrieben und danach “geflushed“:</w:t>
+        <w:t xml:space="preserve"> </w:t>
+      </w:r>
+      <w:proofErr w:type="spellStart"/>
+      <w:r>
+        <w:rPr>
+          <w:rFonts w:ascii="Verdana" w:hAnsi="Verdana"/>
+          <w:lang w:val="en-GB"/>
+        </w:rPr>
+        <w:t>Methode</w:t>
+      </w:r>
+      <w:proofErr w:type="spellEnd"/>
+      <w:r>
+        <w:rPr>
+          <w:rFonts w:ascii="Verdana" w:hAnsi="Verdana"/>
+          <w:lang w:val="en-GB"/>
+        </w:rPr>
+        <w:t xml:space="preserve"> in Client)</w:t>
+      </w:r>
+    </w:p>
+    <w:p>
+      <w:pPr>
+        <w:rPr>
+          <w:rFonts w:ascii="Verdana" w:hAnsi="Verdana"/>
+        </w:rPr>
+      </w:pPr>
+      <w:r>
+        <w:rPr>
+          <w:rFonts w:ascii="Verdana" w:hAnsi="Verdana"/>
+        </w:rPr>
+        <w:t xml:space="preserve">Dadurch wird mithilfe des </w:t>
+      </w:r>
+      <w:proofErr w:type="spellStart"/>
+      <w:r>
+        <w:rPr>
+          <w:rFonts w:ascii="Verdana" w:hAnsi="Verdana"/>
+        </w:rPr>
+        <w:t>PrintWirters</w:t>
+      </w:r>
+      <w:proofErr w:type="spellEnd"/>
+      <w:r>
+        <w:rPr>
+          <w:rFonts w:ascii="Verdana" w:hAnsi="Verdana"/>
+        </w:rPr>
+        <w:t xml:space="preserve"> die Nachricht in der Methode </w:t>
+      </w:r>
+      <w:proofErr w:type="spellStart"/>
+      <w:r>
+        <w:rPr>
+          <w:rFonts w:ascii="Verdana" w:hAnsi="Verdana"/>
+        </w:rPr>
+        <w:t>writeMessage</w:t>
+      </w:r>
+      <w:proofErr w:type="spellEnd"/>
+      <w:r>
+        <w:rPr>
+          <w:rFonts w:ascii="Verdana" w:hAnsi="Verdana"/>
+        </w:rPr>
+        <w:t xml:space="preserve"> geschrieben und danach “</w:t>
+      </w:r>
+      <w:proofErr w:type="spellStart"/>
+      <w:r>
+        <w:rPr>
+          <w:rFonts w:ascii="Verdana" w:hAnsi="Verdana"/>
+        </w:rPr>
+        <w:t>geflushed</w:t>
+      </w:r>
+      <w:proofErr w:type="spellEnd"/>
+      <w:r>
+        <w:rPr>
+          <w:rFonts w:ascii="Verdana" w:hAnsi="Verdana"/>
+        </w:rPr>
+        <w:t>“:</w:t>
       </w:r>
     </w:p>
     <w:p>
@@ -1230,7 +1622,23 @@
           <w:lang w:val="en-GB"/>
         </w:rPr>
         <w:br/>
-        <w:t>(screenshot 2.5: Methode write Message in Client)</w:t>
+        <w:t xml:space="preserve">(screenshot 2.5: </w:t>
+      </w:r>
+      <w:proofErr w:type="spellStart"/>
+      <w:r>
+        <w:rPr>
+          <w:rFonts w:ascii="Verdana" w:hAnsi="Verdana"/>
+          <w:lang w:val="en-GB"/>
+        </w:rPr>
+        <w:t>Methode</w:t>
+      </w:r>
+      <w:proofErr w:type="spellEnd"/>
+      <w:r>
+        <w:rPr>
+          <w:rFonts w:ascii="Verdana" w:hAnsi="Verdana"/>
+          <w:lang w:val="en-GB"/>
+        </w:rPr>
+        <w:t xml:space="preserve"> write Message in Client)</w:t>
       </w:r>
     </w:p>
     <w:p>
@@ -1257,7 +1665,21 @@
         <w:rPr>
           <w:rFonts w:ascii="Verdana" w:hAnsi="Verdana"/>
         </w:rPr>
-        <w:t>Wie erwartet, wurde nun alle 4 Sekunden „Hello World“ von der Chatterbox empfangen und in die Konsole geschrieben.</w:t>
+        <w:t xml:space="preserve">Wie erwartet, wurde nun alle 4 Sekunden „Hello World“ von der </w:t>
+      </w:r>
+      <w:proofErr w:type="spellStart"/>
+      <w:r>
+        <w:rPr>
+          <w:rFonts w:ascii="Verdana" w:hAnsi="Verdana"/>
+        </w:rPr>
+        <w:t>Chatterbox</w:t>
+      </w:r>
+      <w:proofErr w:type="spellEnd"/>
+      <w:r>
+        <w:rPr>
+          <w:rFonts w:ascii="Verdana" w:hAnsi="Verdana"/>
+        </w:rPr>
+        <w:t xml:space="preserve"> empfangen und in die Konsole geschrieben.</w:t>
       </w:r>
     </w:p>
     <w:p>
@@ -1338,7 +1760,21 @@
         <w:rPr>
           <w:rFonts w:ascii="Verdana" w:hAnsi="Verdana"/>
         </w:rPr>
-        <w:t>(screenshot 3.1: Test am eigenen PC)</w:t>
+        <w:t>(</w:t>
+      </w:r>
+      <w:proofErr w:type="spellStart"/>
+      <w:r>
+        <w:rPr>
+          <w:rFonts w:ascii="Verdana" w:hAnsi="Verdana"/>
+        </w:rPr>
+        <w:t>screenshot</w:t>
+      </w:r>
+      <w:proofErr w:type="spellEnd"/>
+      <w:r>
+        <w:rPr>
+          <w:rFonts w:ascii="Verdana" w:hAnsi="Verdana"/>
+        </w:rPr>
+        <w:t xml:space="preserve"> 3.1: Test am eigenen PC)</w:t>
       </w:r>
     </w:p>
     <w:p>
@@ -1364,20 +1800,60 @@
         <w:rPr>
           <w:rFonts w:ascii="Verdana" w:hAnsi="Verdana"/>
         </w:rPr>
-        <w:t>Leider hatten wir es zeitlich nicht mehr geschafft, den Code zu vollenden und ihn danach zu testen.</w:t>
-      </w:r>
-    </w:p>
-    <w:p>
-      <w:pPr>
-        <w:rPr>
-          <w:rFonts w:ascii="Verdana" w:hAnsi="Verdana"/>
-        </w:rPr>
-      </w:pPr>
-      <w:r>
-        <w:rPr>
-          <w:rFonts w:ascii="Verdana" w:hAnsi="Verdana"/>
-        </w:rPr>
-        <w:t>Wir haben die angeforderten Aufgaben versucht zu bewältigen, indem wir einen Advanced Client haben, der nicht nur Nachrichten printed, sondern auch mit Hilfe eines buffers auch einkommende Nachrichten liest.</w:t>
+        <w:t>Leider hatten wir es zeitlich nicht mehr geschafft, den Code zu vollenden und ihn danach</w:t>
+      </w:r>
+      <w:r>
+        <w:rPr>
+          <w:rFonts w:ascii="Verdana" w:hAnsi="Verdana"/>
+        </w:rPr>
+        <w:t xml:space="preserve"> über Jonas Laptop, während der Übungszeit,</w:t>
+      </w:r>
+      <w:r>
+        <w:rPr>
+          <w:rFonts w:ascii="Verdana" w:hAnsi="Verdana"/>
+        </w:rPr>
+        <w:t xml:space="preserve"> zu testen</w:t>
+      </w:r>
+    </w:p>
+    <w:p>
+      <w:pPr>
+        <w:rPr>
+          <w:rFonts w:ascii="Verdana" w:hAnsi="Verdana"/>
+        </w:rPr>
+      </w:pPr>
+      <w:r>
+        <w:rPr>
+          <w:rFonts w:ascii="Verdana" w:hAnsi="Verdana"/>
+        </w:rPr>
+        <w:t xml:space="preserve">Wir haben die angeforderten Aufgaben versucht zu bewältigen, indem wir einen </w:t>
+      </w:r>
+      <w:proofErr w:type="spellStart"/>
+      <w:r>
+        <w:rPr>
+          <w:rFonts w:ascii="Verdana" w:hAnsi="Verdana"/>
+        </w:rPr>
+        <w:t>Advanced</w:t>
+      </w:r>
+      <w:proofErr w:type="spellEnd"/>
+      <w:r>
+        <w:rPr>
+          <w:rFonts w:ascii="Verdana" w:hAnsi="Verdana"/>
+        </w:rPr>
+        <w:t xml:space="preserve"> Client haben, der nicht nur Nachrichten printed, sondern auch mit Hilfe eines </w:t>
+      </w:r>
+      <w:proofErr w:type="spellStart"/>
+      <w:r>
+        <w:rPr>
+          <w:rFonts w:ascii="Verdana" w:hAnsi="Verdana"/>
+        </w:rPr>
+        <w:t>buffers</w:t>
+      </w:r>
+      <w:proofErr w:type="spellEnd"/>
+      <w:r>
+        <w:rPr>
+          <w:rFonts w:ascii="Verdana" w:hAnsi="Verdana"/>
+        </w:rPr>
+        <w:t xml:space="preserve"> auch einkommende Nachrichten liest.</w:t>
       </w:r>
     </w:p>
     <w:p>
@@ -1421,6 +1897,7 @@
           <w:lang w:eastAsia="de-DE"/>
         </w:rPr>
       </w:pPr>
+      <w:proofErr w:type="spellStart"/>
       <w:r>
         <w:rPr>
           <w:rFonts w:ascii="Verdana" w:eastAsia="Times New Roman" w:hAnsi="Verdana" w:cs="Times New Roman"/>
@@ -1434,6 +1911,7 @@
         <w:lastRenderedPageBreak/>
         <w:t>Reflection</w:t>
       </w:r>
+      <w:proofErr w:type="spellEnd"/>
     </w:p>
     <w:p>
       <w:pPr>
@@ -1465,7 +1943,21 @@
         <w:rPr>
           <w:rFonts w:ascii="Verdana" w:hAnsi="Verdana"/>
         </w:rPr>
-        <w:t xml:space="preserve">Diese Woche haben wir Socket Programming behandelt. Da wir noch nicht </w:t>
+        <w:t xml:space="preserve">Diese Woche haben wir Socket </w:t>
+      </w:r>
+      <w:proofErr w:type="spellStart"/>
+      <w:r>
+        <w:rPr>
+          <w:rFonts w:ascii="Verdana" w:hAnsi="Verdana"/>
+        </w:rPr>
+        <w:t>Programming</w:t>
+      </w:r>
+      <w:proofErr w:type="spellEnd"/>
+      <w:r>
+        <w:rPr>
+          <w:rFonts w:ascii="Verdana" w:hAnsi="Verdana"/>
+        </w:rPr>
+        <w:t xml:space="preserve"> behandelt. Da wir noch nicht </w:t>
       </w:r>
       <w:r>
         <w:rPr>
@@ -1484,7 +1976,21 @@
           <w:rFonts w:ascii="Verdana" w:hAnsi="Verdana"/>
         </w:rPr>
         <w:br/>
-        <w:t>Aber zum Glück gibt es zahlreiche Dokumentationen zu Socket Programming im Internet</w:t>
+        <w:t xml:space="preserve">Aber zum Glück gibt es zahlreiche Dokumentationen zu Socket </w:t>
+      </w:r>
+      <w:proofErr w:type="spellStart"/>
+      <w:r>
+        <w:rPr>
+          <w:rFonts w:ascii="Verdana" w:hAnsi="Verdana"/>
+        </w:rPr>
+        <w:t>Programming</w:t>
+      </w:r>
+      <w:proofErr w:type="spellEnd"/>
+      <w:r>
+        <w:rPr>
+          <w:rFonts w:ascii="Verdana" w:hAnsi="Verdana"/>
+        </w:rPr>
+        <w:t xml:space="preserve"> im Internet</w:t>
       </w:r>
       <w:r>
         <w:rPr>
@@ -1508,7 +2014,21 @@
         <w:rPr>
           <w:rFonts w:ascii="Verdana" w:hAnsi="Verdana"/>
         </w:rPr>
-        <w:t>Nach diesem Lab habe ich Socket Programming so langsam verstanden, aber bei einigen Stellen sind auf jeden Fall noch Lücken vorhanden.</w:t>
+        <w:t xml:space="preserve">Nach diesem Lab habe ich Socket </w:t>
+      </w:r>
+      <w:proofErr w:type="spellStart"/>
+      <w:r>
+        <w:rPr>
+          <w:rFonts w:ascii="Verdana" w:hAnsi="Verdana"/>
+        </w:rPr>
+        <w:t>Programming</w:t>
+      </w:r>
+      <w:proofErr w:type="spellEnd"/>
+      <w:r>
+        <w:rPr>
+          <w:rFonts w:ascii="Verdana" w:hAnsi="Verdana"/>
+        </w:rPr>
+        <w:t xml:space="preserve"> so langsam verstanden, aber bei einigen Stellen sind auf jeden Fall noch Lücken vorhanden.</w:t>
       </w:r>
       <w:r>
         <w:rPr>
@@ -1604,7 +2124,21 @@
         <w:rPr>
           <w:rFonts w:ascii="Verdana" w:hAnsi="Verdana"/>
         </w:rPr>
-        <w:t>In dieser Woche wurde das socketing behandelt, was für mich Neuland war und auch im Nachhinein nicht sehr viel klarer wurde.</w:t>
+        <w:t xml:space="preserve">In dieser Woche wurde das </w:t>
+      </w:r>
+      <w:proofErr w:type="spellStart"/>
+      <w:r>
+        <w:rPr>
+          <w:rFonts w:ascii="Verdana" w:hAnsi="Verdana"/>
+        </w:rPr>
+        <w:t>socketing</w:t>
+      </w:r>
+      <w:proofErr w:type="spellEnd"/>
+      <w:r>
+        <w:rPr>
+          <w:rFonts w:ascii="Verdana" w:hAnsi="Verdana"/>
+        </w:rPr>
+        <w:t xml:space="preserve"> behandelt, was für mich Neuland war und auch im Nachhinein nicht sehr viel klarer wurde.</w:t>
       </w:r>
     </w:p>
     <w:p>
@@ -1630,7 +2164,21 @@
         <w:rPr>
           <w:rFonts w:ascii="Verdana" w:hAnsi="Verdana"/>
         </w:rPr>
-        <w:t>Ich hoffe, dass das Socketing entweder in der Vorlesung nochmal näher behandelt wird oder wir ein Lab nochmal haben, in der man weniger (zumindest fühlte es sich für mich so an) in das kalte Wasser geworfen wird.</w:t>
+        <w:t xml:space="preserve">Ich hoffe, dass das </w:t>
+      </w:r>
+      <w:proofErr w:type="spellStart"/>
+      <w:r>
+        <w:rPr>
+          <w:rFonts w:ascii="Verdana" w:hAnsi="Verdana"/>
+        </w:rPr>
+        <w:t>Socketing</w:t>
+      </w:r>
+      <w:proofErr w:type="spellEnd"/>
+      <w:r>
+        <w:rPr>
+          <w:rFonts w:ascii="Verdana" w:hAnsi="Verdana"/>
+        </w:rPr>
+        <w:t xml:space="preserve"> entweder in der Vorlesung nochmal näher behandelt wird oder wir ein Lab nochmal haben, in der man weniger (zumindest fühlte es sich für mich so an) in das kalte Wasser geworfen wird.</w:t>
       </w:r>
     </w:p>
     <w:p>
@@ -1664,6 +2212,7 @@
           <w:lang w:val="en-US" w:eastAsia="de-DE"/>
         </w:rPr>
       </w:pPr>
+      <w:proofErr w:type="spellStart"/>
       <w:r>
         <w:rPr>
           <w:rFonts w:ascii="Verdana" w:eastAsia="Times New Roman" w:hAnsi="Verdana" w:cs="Times New Roman"/>
@@ -1677,6 +2226,7 @@
         <w:lastRenderedPageBreak/>
         <w:t>Zeiteinteilung</w:t>
       </w:r>
+      <w:proofErr w:type="spellEnd"/>
     </w:p>
     <w:p>
       <w:pPr>
@@ -1763,11 +2313,19 @@
                 <w:rFonts w:ascii="Verdana" w:hAnsi="Verdana"/>
               </w:rPr>
             </w:pPr>
+            <w:proofErr w:type="spellStart"/>
             <w:r>
               <w:rPr>
                 <w:rFonts w:ascii="Verdana" w:hAnsi="Verdana"/>
               </w:rPr>
-              <w:t>Pre-Lab</w:t>
+              <w:t>Pre</w:t>
+            </w:r>
+            <w:proofErr w:type="spellEnd"/>
+            <w:r>
+              <w:rPr>
+                <w:rFonts w:ascii="Verdana" w:hAnsi="Verdana"/>
+              </w:rPr>
+              <w:t>-Lab</w:t>
             </w:r>
           </w:p>
         </w:tc>
@@ -1935,6 +2493,7 @@
           <w:lang w:val="en-US" w:eastAsia="de-DE"/>
         </w:rPr>
       </w:pPr>
+      <w:proofErr w:type="spellStart"/>
       <w:r>
         <w:rPr>
           <w:rFonts w:ascii="Verdana" w:eastAsia="Times New Roman" w:hAnsi="Verdana" w:cs="Times New Roman"/>
@@ -1947,6 +2506,7 @@
         </w:rPr>
         <w:t>Quellen</w:t>
       </w:r>
+      <w:proofErr w:type="spellEnd"/>
     </w:p>
     <w:p>
       <w:pPr>
@@ -2016,7 +2576,21 @@
         <w:rPr>
           <w:rFonts w:ascii="Verdana" w:hAnsi="Verdana"/>
         </w:rPr>
-        <w:t>Code von Jonas Fichtmüller (Grundgerüst + Hilfe)</w:t>
+        <w:t xml:space="preserve">Code von Jonas </w:t>
+      </w:r>
+      <w:proofErr w:type="spellStart"/>
+      <w:r>
+        <w:rPr>
+          <w:rFonts w:ascii="Verdana" w:hAnsi="Verdana"/>
+        </w:rPr>
+        <w:t>Fichtmüller</w:t>
+      </w:r>
+      <w:proofErr w:type="spellEnd"/>
+      <w:r>
+        <w:rPr>
+          <w:rFonts w:ascii="Verdana" w:hAnsi="Verdana"/>
+        </w:rPr>
+        <w:t xml:space="preserve"> (Grundgerüst + Hilfe)</w:t>
       </w:r>
     </w:p>
     <w:p>
@@ -2301,7 +2875,21 @@
         <w:rPr>
           <w:lang w:val="en-GB"/>
         </w:rPr>
-        <w:t>2. public static String readConnection(){</w:t>
+        <w:t xml:space="preserve">2. public static String </w:t>
+      </w:r>
+      <w:proofErr w:type="spellStart"/>
+      <w:r>
+        <w:rPr>
+          <w:lang w:val="en-GB"/>
+        </w:rPr>
+        <w:t>readConnection</w:t>
+      </w:r>
+      <w:proofErr w:type="spellEnd"/>
+      <w:r>
+        <w:rPr>
+          <w:lang w:val="en-GB"/>
+        </w:rPr>
+        <w:t>(){</w:t>
       </w:r>
     </w:p>
     <w:p>
@@ -2341,7 +2929,73 @@
           <w:szCs w:val="18"/>
           <w:lang w:val="en-GB" w:eastAsia="de-DE"/>
         </w:rPr>
-        <w:t>Socket echoSocket = new Socket(hostName, portNumber);</w:t>
+        <w:t xml:space="preserve">Socket </w:t>
+      </w:r>
+      <w:proofErr w:type="spellStart"/>
+      <w:r>
+        <w:rPr>
+          <w:rFonts w:ascii="Courier New" w:eastAsia="Times New Roman" w:hAnsi="Courier New" w:cs="Courier New"/>
+          <w:color w:val="000000"/>
+          <w:sz w:val="18"/>
+          <w:szCs w:val="18"/>
+          <w:lang w:val="en-GB" w:eastAsia="de-DE"/>
+        </w:rPr>
+        <w:t>echoSocket</w:t>
+      </w:r>
+      <w:proofErr w:type="spellEnd"/>
+      <w:r>
+        <w:rPr>
+          <w:rFonts w:ascii="Courier New" w:eastAsia="Times New Roman" w:hAnsi="Courier New" w:cs="Courier New"/>
+          <w:color w:val="000000"/>
+          <w:sz w:val="18"/>
+          <w:szCs w:val="18"/>
+          <w:lang w:val="en-GB" w:eastAsia="de-DE"/>
+        </w:rPr>
+        <w:t xml:space="preserve"> = new Socket(</w:t>
+      </w:r>
+      <w:proofErr w:type="spellStart"/>
+      <w:r>
+        <w:rPr>
+          <w:rFonts w:ascii="Courier New" w:eastAsia="Times New Roman" w:hAnsi="Courier New" w:cs="Courier New"/>
+          <w:color w:val="000000"/>
+          <w:sz w:val="18"/>
+          <w:szCs w:val="18"/>
+          <w:lang w:val="en-GB" w:eastAsia="de-DE"/>
+        </w:rPr>
+        <w:t>hostName</w:t>
+      </w:r>
+      <w:proofErr w:type="spellEnd"/>
+      <w:r>
+        <w:rPr>
+          <w:rFonts w:ascii="Courier New" w:eastAsia="Times New Roman" w:hAnsi="Courier New" w:cs="Courier New"/>
+          <w:color w:val="000000"/>
+          <w:sz w:val="18"/>
+          <w:szCs w:val="18"/>
+          <w:lang w:val="en-GB" w:eastAsia="de-DE"/>
+        </w:rPr>
+        <w:t xml:space="preserve">, </w:t>
+      </w:r>
+      <w:proofErr w:type="spellStart"/>
+      <w:r>
+        <w:rPr>
+          <w:rFonts w:ascii="Courier New" w:eastAsia="Times New Roman" w:hAnsi="Courier New" w:cs="Courier New"/>
+          <w:color w:val="000000"/>
+          <w:sz w:val="18"/>
+          <w:szCs w:val="18"/>
+          <w:lang w:val="en-GB" w:eastAsia="de-DE"/>
+        </w:rPr>
+        <w:t>portNumber</w:t>
+      </w:r>
+      <w:proofErr w:type="spellEnd"/>
+      <w:r>
+        <w:rPr>
+          <w:rFonts w:ascii="Courier New" w:eastAsia="Times New Roman" w:hAnsi="Courier New" w:cs="Courier New"/>
+          <w:color w:val="000000"/>
+          <w:sz w:val="18"/>
+          <w:szCs w:val="18"/>
+          <w:lang w:val="en-GB" w:eastAsia="de-DE"/>
+        </w:rPr>
+        <w:t>);</w:t>
       </w:r>
     </w:p>
     <w:p>
@@ -2381,7 +3035,73 @@
           <w:szCs w:val="18"/>
           <w:lang w:val="en-GB" w:eastAsia="de-DE"/>
         </w:rPr>
-        <w:t xml:space="preserve">    PrintWriter out = new PrintWriter(echoSocket.getOutputStream(), true);</w:t>
+        <w:t xml:space="preserve">    </w:t>
+      </w:r>
+      <w:proofErr w:type="spellStart"/>
+      <w:r>
+        <w:rPr>
+          <w:rFonts w:ascii="Courier New" w:eastAsia="Times New Roman" w:hAnsi="Courier New" w:cs="Courier New"/>
+          <w:color w:val="000000"/>
+          <w:sz w:val="18"/>
+          <w:szCs w:val="18"/>
+          <w:lang w:val="en-GB" w:eastAsia="de-DE"/>
+        </w:rPr>
+        <w:t>PrintWriter</w:t>
+      </w:r>
+      <w:proofErr w:type="spellEnd"/>
+      <w:r>
+        <w:rPr>
+          <w:rFonts w:ascii="Courier New" w:eastAsia="Times New Roman" w:hAnsi="Courier New" w:cs="Courier New"/>
+          <w:color w:val="000000"/>
+          <w:sz w:val="18"/>
+          <w:szCs w:val="18"/>
+          <w:lang w:val="en-GB" w:eastAsia="de-DE"/>
+        </w:rPr>
+        <w:t xml:space="preserve"> out = new </w:t>
+      </w:r>
+      <w:proofErr w:type="spellStart"/>
+      <w:r>
+        <w:rPr>
+          <w:rFonts w:ascii="Courier New" w:eastAsia="Times New Roman" w:hAnsi="Courier New" w:cs="Courier New"/>
+          <w:color w:val="000000"/>
+          <w:sz w:val="18"/>
+          <w:szCs w:val="18"/>
+          <w:lang w:val="en-GB" w:eastAsia="de-DE"/>
+        </w:rPr>
+        <w:t>PrintWriter</w:t>
+      </w:r>
+      <w:proofErr w:type="spellEnd"/>
+      <w:r>
+        <w:rPr>
+          <w:rFonts w:ascii="Courier New" w:eastAsia="Times New Roman" w:hAnsi="Courier New" w:cs="Courier New"/>
+          <w:color w:val="000000"/>
+          <w:sz w:val="18"/>
+          <w:szCs w:val="18"/>
+          <w:lang w:val="en-GB" w:eastAsia="de-DE"/>
+        </w:rPr>
+        <w:t>(</w:t>
+      </w:r>
+      <w:proofErr w:type="spellStart"/>
+      <w:r>
+        <w:rPr>
+          <w:rFonts w:ascii="Courier New" w:eastAsia="Times New Roman" w:hAnsi="Courier New" w:cs="Courier New"/>
+          <w:color w:val="000000"/>
+          <w:sz w:val="18"/>
+          <w:szCs w:val="18"/>
+          <w:lang w:val="en-GB" w:eastAsia="de-DE"/>
+        </w:rPr>
+        <w:t>echoSocket.getOutputStream</w:t>
+      </w:r>
+      <w:proofErr w:type="spellEnd"/>
+      <w:r>
+        <w:rPr>
+          <w:rFonts w:ascii="Courier New" w:eastAsia="Times New Roman" w:hAnsi="Courier New" w:cs="Courier New"/>
+          <w:color w:val="000000"/>
+          <w:sz w:val="18"/>
+          <w:szCs w:val="18"/>
+          <w:lang w:val="en-GB" w:eastAsia="de-DE"/>
+        </w:rPr>
+        <w:t>(), true);</w:t>
       </w:r>
     </w:p>
     <w:p>
@@ -2435,7 +3155,21 @@
         <w:rPr>
           <w:lang w:val="en-GB"/>
         </w:rPr>
-        <w:t>3. public static String writeConnection(){</w:t>
+        <w:t xml:space="preserve">3. public static String </w:t>
+      </w:r>
+      <w:proofErr w:type="spellStart"/>
+      <w:r>
+        <w:rPr>
+          <w:lang w:val="en-GB"/>
+        </w:rPr>
+        <w:t>writeConnection</w:t>
+      </w:r>
+      <w:proofErr w:type="spellEnd"/>
+      <w:r>
+        <w:rPr>
+          <w:lang w:val="en-GB"/>
+        </w:rPr>
+        <w:t>(){</w:t>
       </w:r>
     </w:p>
     <w:p>
@@ -2448,6 +3182,7 @@
           <w:lang w:val="en-GB"/>
         </w:rPr>
       </w:pPr>
+      <w:proofErr w:type="spellStart"/>
       <w:r>
         <w:rPr>
           <w:color w:val="000000"/>
@@ -2455,8 +3190,9 @@
           <w:szCs w:val="18"/>
           <w:lang w:val="en-GB"/>
         </w:rPr>
-        <w:t xml:space="preserve">BufferedReader in = </w:t>
-      </w:r>
+        <w:t>BufferedReader</w:t>
+      </w:r>
+      <w:proofErr w:type="spellEnd"/>
       <w:r>
         <w:rPr>
           <w:color w:val="000000"/>
@@ -2464,20 +3200,19 @@
           <w:szCs w:val="18"/>
           <w:lang w:val="en-GB"/>
         </w:rPr>
-        <w:br/>
-        <w:t xml:space="preserve">  new BufferedReader(new InputStreamReader(echoSocket.getInputStream()));</w:t>
-      </w:r>
-    </w:p>
-    <w:p>
-      <w:pPr>
-        <w:pStyle w:val="HTMLVorformatiert"/>
+        <w:t xml:space="preserve"> in = </w:t>
+      </w:r>
+      <w:r>
         <w:rPr>
           <w:color w:val="000000"/>
           <w:sz w:val="18"/>
           <w:szCs w:val="18"/>
           <w:lang w:val="en-GB"/>
         </w:rPr>
-      </w:pPr>
+        <w:br/>
+        <w:t xml:space="preserve">  new </w:t>
+      </w:r>
+      <w:proofErr w:type="spellStart"/>
       <w:r>
         <w:rPr>
           <w:color w:val="000000"/>
@@ -2485,7 +3220,157 @@
           <w:szCs w:val="18"/>
           <w:lang w:val="en-GB"/>
         </w:rPr>
-        <w:t xml:space="preserve">    BufferedReader stdIn = new BufferedReader(new InputStreamReader(System.in))</w:t>
+        <w:t>BufferedReader</w:t>
+      </w:r>
+      <w:proofErr w:type="spellEnd"/>
+      <w:r>
+        <w:rPr>
+          <w:color w:val="000000"/>
+          <w:sz w:val="18"/>
+          <w:szCs w:val="18"/>
+          <w:lang w:val="en-GB"/>
+        </w:rPr>
+        <w:t xml:space="preserve">(new </w:t>
+      </w:r>
+      <w:proofErr w:type="spellStart"/>
+      <w:r>
+        <w:rPr>
+          <w:color w:val="000000"/>
+          <w:sz w:val="18"/>
+          <w:szCs w:val="18"/>
+          <w:lang w:val="en-GB"/>
+        </w:rPr>
+        <w:t>InputStreamReader</w:t>
+      </w:r>
+      <w:proofErr w:type="spellEnd"/>
+      <w:r>
+        <w:rPr>
+          <w:color w:val="000000"/>
+          <w:sz w:val="18"/>
+          <w:szCs w:val="18"/>
+          <w:lang w:val="en-GB"/>
+        </w:rPr>
+        <w:t>(</w:t>
+      </w:r>
+      <w:proofErr w:type="spellStart"/>
+      <w:r>
+        <w:rPr>
+          <w:color w:val="000000"/>
+          <w:sz w:val="18"/>
+          <w:szCs w:val="18"/>
+          <w:lang w:val="en-GB"/>
+        </w:rPr>
+        <w:t>echoSocket.getInputStream</w:t>
+      </w:r>
+      <w:proofErr w:type="spellEnd"/>
+      <w:r>
+        <w:rPr>
+          <w:color w:val="000000"/>
+          <w:sz w:val="18"/>
+          <w:szCs w:val="18"/>
+          <w:lang w:val="en-GB"/>
+        </w:rPr>
+        <w:t>()));</w:t>
+      </w:r>
+    </w:p>
+    <w:p>
+      <w:pPr>
+        <w:pStyle w:val="HTMLVorformatiert"/>
+        <w:rPr>
+          <w:color w:val="000000"/>
+          <w:sz w:val="18"/>
+          <w:szCs w:val="18"/>
+          <w:lang w:val="en-GB"/>
+        </w:rPr>
+      </w:pPr>
+      <w:r>
+        <w:rPr>
+          <w:color w:val="000000"/>
+          <w:sz w:val="18"/>
+          <w:szCs w:val="18"/>
+          <w:lang w:val="en-GB"/>
+        </w:rPr>
+        <w:t xml:space="preserve">    </w:t>
+      </w:r>
+      <w:proofErr w:type="spellStart"/>
+      <w:r>
+        <w:rPr>
+          <w:color w:val="000000"/>
+          <w:sz w:val="18"/>
+          <w:szCs w:val="18"/>
+          <w:lang w:val="en-GB"/>
+        </w:rPr>
+        <w:t>BufferedReader</w:t>
+      </w:r>
+      <w:proofErr w:type="spellEnd"/>
+      <w:r>
+        <w:rPr>
+          <w:color w:val="000000"/>
+          <w:sz w:val="18"/>
+          <w:szCs w:val="18"/>
+          <w:lang w:val="en-GB"/>
+        </w:rPr>
+        <w:t xml:space="preserve"> </w:t>
+      </w:r>
+      <w:proofErr w:type="spellStart"/>
+      <w:r>
+        <w:rPr>
+          <w:color w:val="000000"/>
+          <w:sz w:val="18"/>
+          <w:szCs w:val="18"/>
+          <w:lang w:val="en-GB"/>
+        </w:rPr>
+        <w:t>stdIn</w:t>
+      </w:r>
+      <w:proofErr w:type="spellEnd"/>
+      <w:r>
+        <w:rPr>
+          <w:color w:val="000000"/>
+          <w:sz w:val="18"/>
+          <w:szCs w:val="18"/>
+          <w:lang w:val="en-GB"/>
+        </w:rPr>
+        <w:t xml:space="preserve"> = new </w:t>
+      </w:r>
+      <w:proofErr w:type="spellStart"/>
+      <w:r>
+        <w:rPr>
+          <w:color w:val="000000"/>
+          <w:sz w:val="18"/>
+          <w:szCs w:val="18"/>
+          <w:lang w:val="en-GB"/>
+        </w:rPr>
+        <w:t>BufferedReader</w:t>
+      </w:r>
+      <w:proofErr w:type="spellEnd"/>
+      <w:r>
+        <w:rPr>
+          <w:color w:val="000000"/>
+          <w:sz w:val="18"/>
+          <w:szCs w:val="18"/>
+          <w:lang w:val="en-GB"/>
+        </w:rPr>
+        <w:t xml:space="preserve">(new </w:t>
+      </w:r>
+      <w:proofErr w:type="spellStart"/>
+      <w:r>
+        <w:rPr>
+          <w:color w:val="000000"/>
+          <w:sz w:val="18"/>
+          <w:szCs w:val="18"/>
+          <w:lang w:val="en-GB"/>
+        </w:rPr>
+        <w:t>InputStreamReader</w:t>
+      </w:r>
+      <w:proofErr w:type="spellEnd"/>
+      <w:r>
+        <w:rPr>
+          <w:color w:val="000000"/>
+          <w:sz w:val="18"/>
+          <w:szCs w:val="18"/>
+          <w:lang w:val="en-GB"/>
+        </w:rPr>
+        <w:t>(System.in))</w:t>
       </w:r>
     </w:p>
     <w:p>
@@ -2555,24 +3440,46 @@
           <w:rFonts w:ascii="Verdana" w:hAnsi="Verdana"/>
         </w:rPr>
       </w:pPr>
-      <w:r>
-        <w:rPr>
-          <w:rFonts w:ascii="Verdana" w:hAnsi="Verdana"/>
-        </w:rPr>
-        <w:t>Pre Lab:</w:t>
-      </w:r>
-    </w:p>
-    <w:p>
-      <w:pPr>
-        <w:rPr>
-          <w:rFonts w:ascii="Verdana" w:hAnsi="Verdana"/>
-        </w:rPr>
-      </w:pPr>
-      <w:r>
-        <w:rPr>
-          <w:rFonts w:ascii="Verdana" w:hAnsi="Verdana"/>
-        </w:rPr>
-        <w:t>Read and Write methods:</w:t>
+      <w:proofErr w:type="spellStart"/>
+      <w:r>
+        <w:rPr>
+          <w:rFonts w:ascii="Verdana" w:hAnsi="Verdana"/>
+        </w:rPr>
+        <w:t>Pre</w:t>
+      </w:r>
+      <w:proofErr w:type="spellEnd"/>
+      <w:r>
+        <w:rPr>
+          <w:rFonts w:ascii="Verdana" w:hAnsi="Verdana"/>
+        </w:rPr>
+        <w:t xml:space="preserve"> Lab:</w:t>
+      </w:r>
+    </w:p>
+    <w:p>
+      <w:pPr>
+        <w:rPr>
+          <w:rFonts w:ascii="Verdana" w:hAnsi="Verdana"/>
+        </w:rPr>
+      </w:pPr>
+      <w:r>
+        <w:rPr>
+          <w:rFonts w:ascii="Verdana" w:hAnsi="Verdana"/>
+        </w:rPr>
+        <w:t xml:space="preserve">Read and Write </w:t>
+      </w:r>
+      <w:proofErr w:type="spellStart"/>
+      <w:r>
+        <w:rPr>
+          <w:rFonts w:ascii="Verdana" w:hAnsi="Verdana"/>
+        </w:rPr>
+        <w:t>methods</w:t>
+      </w:r>
+      <w:proofErr w:type="spellEnd"/>
+      <w:r>
+        <w:rPr>
+          <w:rFonts w:ascii="Verdana" w:hAnsi="Verdana"/>
+        </w:rPr>
+        <w:t>:</w:t>
       </w:r>
     </w:p>
     <w:p>
@@ -2626,11 +3533,20 @@
           <w:rFonts w:ascii="Verdana" w:hAnsi="Verdana"/>
         </w:rPr>
       </w:pPr>
-      <w:r>
-        <w:rPr>
-          <w:rFonts w:ascii="Verdana" w:hAnsi="Verdana"/>
-        </w:rPr>
-        <w:t>https://www.baeldung.com/a-guide-to-java-sockets</w:t>
+      <w:hyperlink r:id="rId31" w:history="1">
+        <w:r>
+          <w:rPr>
+            <w:rStyle w:val="Hyperlink"/>
+            <w:rFonts w:ascii="Verdana" w:hAnsi="Verdana"/>
+          </w:rPr>
+          <w:t>https://www.baeldung.com/a-guide-to-java-sockets</w:t>
+        </w:r>
+      </w:hyperlink>
+      <w:r>
+        <w:rPr>
+          <w:rFonts w:ascii="Verdana" w:hAnsi="Verdana"/>
+        </w:rPr>
+        <w:t xml:space="preserve"> </w:t>
       </w:r>
     </w:p>
     <w:p>
@@ -2685,12 +3601,43 @@
       <w:r>
         <w:t xml:space="preserve"> </w:t>
       </w:r>
-      <w:r>
-        <w:t>https://github.com/Aczia/Lab03/tree/main/ChatterBoxSimple</w:t>
+      <w:hyperlink r:id="rId32" w:history="1">
+        <w:r>
+          <w:rPr>
+            <w:rStyle w:val="Hyperlink"/>
+          </w:rPr>
+          <w:t>https://github.com/Aczia/Lab03/tree/main/ChatterBoxSimple</w:t>
+        </w:r>
+      </w:hyperlink>
+      <w:r>
+        <w:t xml:space="preserve"> </w:t>
+      </w:r>
+      <w:r>
+        <w:br/>
+      </w:r>
+      <w:hyperlink r:id="rId33" w:history="1">
+        <w:r>
+          <w:rPr>
+            <w:rStyle w:val="Hyperlink"/>
+            <w:rFonts w:eastAsia="Times New Roman" w:cstheme="minorHAnsi"/>
+            <w:lang w:val="en-GB" w:eastAsia="de-DE"/>
+          </w:rPr>
+          <w:t>https://github.com/Aczia/Lab03/tree/main/ChatterboxExercise</w:t>
+        </w:r>
+      </w:hyperlink>
+      <w:r>
+        <w:rPr>
+          <w:rStyle w:val="Hyperlink"/>
+          <w:rFonts w:ascii="Verdana" w:eastAsia="Times New Roman" w:hAnsi="Verdana" w:cs="Times New Roman"/>
+          <w:sz w:val="24"/>
+          <w:szCs w:val="24"/>
+          <w:lang w:val="en-GB" w:eastAsia="de-DE"/>
+        </w:rPr>
+        <w:t xml:space="preserve"> </w:t>
       </w:r>
     </w:p>
     <w:sectPr>
-      <w:footerReference w:type="default" r:id="rId31"/>
+      <w:footerReference w:type="default" r:id="rId34"/>
       <w:pgSz w:w="11906" w:h="16838"/>
       <w:pgMar w:top="1417" w:right="1417" w:bottom="1134" w:left="1417" w:header="708" w:footer="708" w:gutter="0"/>
       <w:cols w:space="708"/>

</xml_diff>